<commit_message>
new allometries and new plots for ANPP (#60 an #61)
</commit_message>
<xml_diff>
--- a/results/tables_for_manuscript/Table_S3.docx
+++ b/results/tables_for_manuscript/Table_S3.docx
@@ -228,37 +228,37 @@
                 <w:szCs w:val="20"/>
                 <w:color w:val="000000"/>
               </w:rPr>
-              <w:t xml:space="preserve">1.180</w:t>
-            </w:r>
-          </w:p>
-        </w:tc>
-        <w:tc>
-          <w:tcPr>
-            <w:tcBorders>
-              <w:bottom w:val="single" w:sz="8" w:space="0" w:color="000000"/>
-            </w:tcBorders>
-            <w:tcMar>
-              <w:top w:w="0" w:type="dxa"/>
-              <w:bottom w:w="0" w:type="dxa"/>
-              <w:left w:w="0" w:type="dxa"/>
-              <w:right w:w="0" w:type="dxa"/>
-            </w:tcMar>
-            <w:vAlign w:val="center"/>
-          </w:tcPr>
-          <w:p>
-            <w:pPr>
-              <w:jc w:val="right"/>
-              <w:spacing w:after="40" w:before="40"/>
-              <w:ind w:firstLine="0" w:left="40" w:right="40"/>
-            </w:pPr>
-            <w:r>
-              <w:rPr>
-                <w:rFonts w:ascii="Arial" w:hAnsi="Arial" w:cs="Arial"/>
-                <w:sz w:val="20"/>
-                <w:szCs w:val="20"/>
-                <w:color w:val="000000"/>
-              </w:rPr>
-              <w:t xml:space="preserve">1.295</w:t>
+              <w:t xml:space="preserve">1.227</w:t>
+            </w:r>
+          </w:p>
+        </w:tc>
+        <w:tc>
+          <w:tcPr>
+            <w:tcBorders>
+              <w:bottom w:val="single" w:sz="8" w:space="0" w:color="000000"/>
+            </w:tcBorders>
+            <w:tcMar>
+              <w:top w:w="0" w:type="dxa"/>
+              <w:bottom w:w="0" w:type="dxa"/>
+              <w:left w:w="0" w:type="dxa"/>
+              <w:right w:w="0" w:type="dxa"/>
+            </w:tcMar>
+            <w:vAlign w:val="center"/>
+          </w:tcPr>
+          <w:p>
+            <w:pPr>
+              <w:jc w:val="right"/>
+              <w:spacing w:after="40" w:before="40"/>
+              <w:ind w:firstLine="0" w:left="40" w:right="40"/>
+            </w:pPr>
+            <w:r>
+              <w:rPr>
+                <w:rFonts w:ascii="Arial" w:hAnsi="Arial" w:cs="Arial"/>
+                <w:sz w:val="20"/>
+                <w:szCs w:val="20"/>
+                <w:color w:val="000000"/>
+              </w:rPr>
+              <w:t xml:space="preserve">1.349</w:t>
             </w:r>
           </w:p>
         </w:tc>
@@ -524,38 +524,38 @@
                 <w:szCs w:val="20"/>
                 <w:color w:val="000000"/>
               </w:rPr>
-              <w:t xml:space="preserve">0.199</w:t>
-            </w:r>
-          </w:p>
-        </w:tc>
-        <w:tc>
-          <w:tcPr>
-            <w:tcBorders>
-              <w:bottom w:val="single" w:sz="8" w:space="0" w:color="000000"/>
-              <w:top w:val="single" w:sz="8" w:space="0" w:color="000000"/>
-            </w:tcBorders>
-            <w:tcMar>
-              <w:top w:w="0" w:type="dxa"/>
-              <w:bottom w:w="0" w:type="dxa"/>
-              <w:left w:w="0" w:type="dxa"/>
-              <w:right w:w="0" w:type="dxa"/>
-            </w:tcMar>
-            <w:vAlign w:val="center"/>
-          </w:tcPr>
-          <w:p>
-            <w:pPr>
-              <w:jc w:val="right"/>
-              <w:spacing w:after="40" w:before="40"/>
-              <w:ind w:firstLine="0" w:left="40" w:right="40"/>
-            </w:pPr>
-            <w:r>
-              <w:rPr>
-                <w:rFonts w:ascii="Arial" w:hAnsi="Arial" w:cs="Arial"/>
-                <w:sz w:val="20"/>
-                <w:szCs w:val="20"/>
-                <w:color w:val="000000"/>
-              </w:rPr>
-              <w:t xml:space="preserve">0.192</w:t>
+              <w:t xml:space="preserve">0.224</w:t>
+            </w:r>
+          </w:p>
+        </w:tc>
+        <w:tc>
+          <w:tcPr>
+            <w:tcBorders>
+              <w:bottom w:val="single" w:sz="8" w:space="0" w:color="000000"/>
+              <w:top w:val="single" w:sz="8" w:space="0" w:color="000000"/>
+            </w:tcBorders>
+            <w:tcMar>
+              <w:top w:w="0" w:type="dxa"/>
+              <w:bottom w:w="0" w:type="dxa"/>
+              <w:left w:w="0" w:type="dxa"/>
+              <w:right w:w="0" w:type="dxa"/>
+            </w:tcMar>
+            <w:vAlign w:val="center"/>
+          </w:tcPr>
+          <w:p>
+            <w:pPr>
+              <w:jc w:val="right"/>
+              <w:spacing w:after="40" w:before="40"/>
+              <w:ind w:firstLine="0" w:left="40" w:right="40"/>
+            </w:pPr>
+            <w:r>
+              <w:rPr>
+                <w:rFonts w:ascii="Arial" w:hAnsi="Arial" w:cs="Arial"/>
+                <w:sz w:val="20"/>
+                <w:szCs w:val="20"/>
+                <w:color w:val="000000"/>
+              </w:rPr>
+              <w:t xml:space="preserve">0.217</w:t>
             </w:r>
           </w:p>
         </w:tc>

</xml_diff>